<commit_message>
add CF and layout for tp6
</commit_message>
<xml_diff>
--- a/Tp phy/TP6/Compte rendu TP6 KEVIN VALENTIN PIERRE modif.docx
+++ b/Tp phy/TP6/Compte rendu TP6 KEVIN VALENTIN PIERRE modif.docx
@@ -307,13 +307,13 @@
         <mc:AlternateContent>
           <mc:Choice Requires="wps">
             <w:drawing>
-              <wp:anchor distT="0" distB="0" distL="114300" distR="114300" simplePos="0" relativeHeight="251681792" behindDoc="0" locked="0" layoutInCell="1" allowOverlap="1" wp14:anchorId="6A0C2A5A" wp14:editId="365D11CB">
+              <wp:anchor distT="0" distB="0" distL="114300" distR="114300" simplePos="0" relativeHeight="251681792" behindDoc="0" locked="0" layoutInCell="1" allowOverlap="1" wp14:anchorId="6A0C2A5A" wp14:editId="6DFD109D">
                 <wp:simplePos x="0" y="0"/>
                 <wp:positionH relativeFrom="column">
-                  <wp:posOffset>2940685</wp:posOffset>
+                  <wp:posOffset>2963545</wp:posOffset>
                 </wp:positionH>
                 <wp:positionV relativeFrom="paragraph">
-                  <wp:posOffset>4259580</wp:posOffset>
+                  <wp:posOffset>4175760</wp:posOffset>
                 </wp:positionV>
                 <wp:extent cx="2933700" cy="297180"/>
                 <wp:effectExtent l="0" t="0" r="19050" b="26670"/>
@@ -371,7 +371,7 @@
           </mc:Choice>
           <mc:Fallback>
             <w:pict>
-              <v:rect w14:anchorId="65428CAC" id="Rectangle 6" o:spid="_x0000_s1026" style="position:absolute;margin-left:231.55pt;margin-top:335.4pt;width:231pt;height:23.4pt;z-index:251681792;visibility:visible;mso-wrap-style:square;mso-wrap-distance-left:9pt;mso-wrap-distance-top:0;mso-wrap-distance-right:9pt;mso-wrap-distance-bottom:0;mso-position-horizontal:absolute;mso-position-horizontal-relative:text;mso-position-vertical:absolute;mso-position-vertical-relative:text;v-text-anchor:middle" o:gfxdata="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" fillcolor="white [3212]" strokecolor="white [3212]" strokeweight="1pt"/>
+              <v:rect w14:anchorId="0B6A70AA" id="Rectangle 6" o:spid="_x0000_s1026" style="position:absolute;margin-left:233.35pt;margin-top:328.8pt;width:231pt;height:23.4pt;z-index:251681792;visibility:visible;mso-wrap-style:square;mso-wrap-distance-left:9pt;mso-wrap-distance-top:0;mso-wrap-distance-right:9pt;mso-wrap-distance-bottom:0;mso-position-horizontal:absolute;mso-position-horizontal-relative:text;mso-position-vertical:absolute;mso-position-vertical-relative:text;v-text-anchor:middle" o:gfxdata="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" fillcolor="white [3212]" strokecolor="white [3212]" strokeweight="1pt"/>
             </w:pict>
           </mc:Fallback>
         </mc:AlternateContent>
@@ -736,7 +736,7 @@
           <w:noProof/>
         </w:rPr>
         <w:drawing>
-          <wp:anchor distT="0" distB="0" distL="114300" distR="114300" simplePos="0" relativeHeight="251689984" behindDoc="0" locked="0" layoutInCell="1" allowOverlap="1" wp14:anchorId="009B8202" wp14:editId="6DE8B4E3">
+          <wp:anchor distT="0" distB="0" distL="114300" distR="114300" simplePos="0" relativeHeight="251689984" behindDoc="0" locked="0" layoutInCell="1" allowOverlap="1" wp14:anchorId="009B8202" wp14:editId="04ABE077">
             <wp:simplePos x="0" y="0"/>
             <wp:positionH relativeFrom="margin">
               <wp:align>center</wp:align>
@@ -865,11 +865,19 @@
         </w:rPr>
         <w:t>⃗</w:t>
       </w:r>
-      <w:r>
-        <w:rPr>
-          <w:rFonts w:eastAsiaTheme="minorEastAsia"/>
-        </w:rPr>
-        <w:t>tot=2</w:t>
+      <w:proofErr w:type="spellStart"/>
+      <w:r>
+        <w:rPr>
+          <w:rFonts w:eastAsiaTheme="minorEastAsia"/>
+        </w:rPr>
+        <w:t>tot</w:t>
+      </w:r>
+      <w:proofErr w:type="spellEnd"/>
+      <w:r>
+        <w:rPr>
+          <w:rFonts w:eastAsiaTheme="minorEastAsia"/>
+        </w:rPr>
+        <w:t>=2</w:t>
       </w:r>
       <w:r>
         <w:rPr>
@@ -960,8 +968,8 @@
         <w:gridCol w:w="825"/>
         <w:gridCol w:w="855"/>
         <w:gridCol w:w="675"/>
-        <w:gridCol w:w="585"/>
-        <w:gridCol w:w="645"/>
+        <w:gridCol w:w="609"/>
+        <w:gridCol w:w="621"/>
       </w:tblGrid>
       <w:tr>
         <w:tc>
@@ -988,7 +996,15 @@
               <w:spacing w:line="240" w:lineRule="auto"/>
             </w:pPr>
             <w:r>
-              <w:t>Champ magnétique mesurée (en mT)</w:t>
+              <w:t xml:space="preserve">Champ magnétique mesurée (en </w:t>
+            </w:r>
+            <w:proofErr w:type="spellStart"/>
+            <w:r>
+              <w:t>mT</w:t>
+            </w:r>
+            <w:proofErr w:type="spellEnd"/>
+            <w:r>
+              <w:t>)</w:t>
             </w:r>
           </w:p>
         </w:tc>
@@ -1018,6 +1034,9 @@
             <w:r>
               <w:t>-507</w:t>
             </w:r>
+            <w:r>
+              <w:t>.0</w:t>
+            </w:r>
           </w:p>
         </w:tc>
         <w:tc>
@@ -1046,6 +1065,9 @@
             <w:r>
               <w:t>-397</w:t>
             </w:r>
+            <w:r>
+              <w:t>.0</w:t>
+            </w:r>
           </w:p>
         </w:tc>
         <w:tc>
@@ -1074,6 +1096,9 @@
             <w:r>
               <w:t>-280</w:t>
             </w:r>
+            <w:r>
+              <w:t>.0</w:t>
+            </w:r>
           </w:p>
         </w:tc>
         <w:tc>
@@ -1102,6 +1127,9 @@
             <w:r>
               <w:t>-219</w:t>
             </w:r>
+            <w:r>
+              <w:t>.0</w:t>
+            </w:r>
           </w:p>
         </w:tc>
         <w:tc>
@@ -1130,6 +1158,9 @@
             <w:r>
               <w:t>-164</w:t>
             </w:r>
+            <w:r>
+              <w:t>.0</w:t>
+            </w:r>
           </w:p>
         </w:tc>
         <w:tc>
@@ -1158,6 +1189,9 @@
             <w:r>
               <w:t>-132</w:t>
             </w:r>
+            <w:r>
+              <w:t>.0</w:t>
+            </w:r>
           </w:p>
         </w:tc>
         <w:tc>
@@ -1270,11 +1304,14 @@
             <w:r>
               <w:t>350</w:t>
             </w:r>
-          </w:p>
-        </w:tc>
-        <w:tc>
-          <w:tcPr>
-            <w:tcW w:w="585" w:type="dxa"/>
+            <w:r>
+              <w:t>.0</w:t>
+            </w:r>
+          </w:p>
+        </w:tc>
+        <w:tc>
+          <w:tcPr>
+            <w:tcW w:w="609" w:type="dxa"/>
             <w:shd w:val="clear" w:color="auto" w:fill="auto"/>
             <w:tcMar>
               <w:top w:w="100" w:type="dxa"/>
@@ -1298,11 +1335,14 @@
             <w:r>
               <w:t>469</w:t>
             </w:r>
-          </w:p>
-        </w:tc>
-        <w:tc>
-          <w:tcPr>
-            <w:tcW w:w="645" w:type="dxa"/>
+            <w:r>
+              <w:t>.0</w:t>
+            </w:r>
+          </w:p>
+        </w:tc>
+        <w:tc>
+          <w:tcPr>
+            <w:tcW w:w="621" w:type="dxa"/>
             <w:shd w:val="clear" w:color="auto" w:fill="auto"/>
             <w:tcMar>
               <w:top w:w="100" w:type="dxa"/>
@@ -1326,6 +1366,9 @@
             <w:r>
               <w:t>571</w:t>
             </w:r>
+            <w:r>
+              <w:t>.0</w:t>
+            </w:r>
           </w:p>
         </w:tc>
       </w:tr>
@@ -1355,7 +1398,15 @@
             </w:pPr>
             <w:r>
               <w:lastRenderedPageBreak/>
-              <w:t>Intervalle de confiance cette mesure (en mT)</w:t>
+              <w:t xml:space="preserve">Intervalle de confiance cette mesure (en </w:t>
+            </w:r>
+            <w:proofErr w:type="spellStart"/>
+            <w:r>
+              <w:t>mT</w:t>
+            </w:r>
+            <w:proofErr w:type="spellEnd"/>
+            <w:r>
+              <w:t>)</w:t>
             </w:r>
           </w:p>
         </w:tc>
@@ -1641,7 +1692,7 @@
         </w:tc>
         <w:tc>
           <w:tcPr>
-            <w:tcW w:w="585" w:type="dxa"/>
+            <w:tcW w:w="609" w:type="dxa"/>
             <w:shd w:val="clear" w:color="auto" w:fill="auto"/>
             <w:tcMar>
               <w:top w:w="100" w:type="dxa"/>
@@ -1669,7 +1720,7 @@
         </w:tc>
         <w:tc>
           <w:tcPr>
-            <w:tcW w:w="645" w:type="dxa"/>
+            <w:tcW w:w="621" w:type="dxa"/>
             <w:shd w:val="clear" w:color="auto" w:fill="auto"/>
             <w:tcMar>
               <w:top w:w="100" w:type="dxa"/>
@@ -1751,6 +1802,9 @@
             <w:r>
               <w:t>4</w:t>
             </w:r>
+            <w:r>
+              <w:t>.0</w:t>
+            </w:r>
           </w:p>
         </w:tc>
         <w:tc>
@@ -2003,11 +2057,14 @@
             <w:r>
               <w:t>-3</w:t>
             </w:r>
-          </w:p>
-        </w:tc>
-        <w:tc>
-          <w:tcPr>
-            <w:tcW w:w="585" w:type="dxa"/>
+            <w:r>
+              <w:t>.0</w:t>
+            </w:r>
+          </w:p>
+        </w:tc>
+        <w:tc>
+          <w:tcPr>
+            <w:tcW w:w="609" w:type="dxa"/>
             <w:shd w:val="clear" w:color="auto" w:fill="auto"/>
             <w:tcMar>
               <w:top w:w="100" w:type="dxa"/>
@@ -2031,11 +2088,14 @@
             <w:r>
               <w:t>-4</w:t>
             </w:r>
-          </w:p>
-        </w:tc>
-        <w:tc>
-          <w:tcPr>
-            <w:tcW w:w="645" w:type="dxa"/>
+            <w:r>
+              <w:t>.0</w:t>
+            </w:r>
+          </w:p>
+        </w:tc>
+        <w:tc>
+          <w:tcPr>
+            <w:tcW w:w="621" w:type="dxa"/>
             <w:shd w:val="clear" w:color="auto" w:fill="auto"/>
             <w:tcMar>
               <w:top w:w="100" w:type="dxa"/>
@@ -2373,7 +2433,7 @@
         </w:tc>
         <w:tc>
           <w:tcPr>
-            <w:tcW w:w="585" w:type="dxa"/>
+            <w:tcW w:w="609" w:type="dxa"/>
             <w:shd w:val="clear" w:color="auto" w:fill="auto"/>
             <w:tcMar>
               <w:top w:w="100" w:type="dxa"/>
@@ -2401,7 +2461,7 @@
         </w:tc>
         <w:tc>
           <w:tcPr>
-            <w:tcW w:w="645" w:type="dxa"/>
+            <w:tcW w:w="621" w:type="dxa"/>
             <w:shd w:val="clear" w:color="auto" w:fill="auto"/>
             <w:tcMar>
               <w:top w:w="100" w:type="dxa"/>
@@ -2461,7 +2521,7 @@
           <w:noProof/>
         </w:rPr>
         <w:drawing>
-          <wp:anchor distT="0" distB="0" distL="114300" distR="114300" simplePos="0" relativeHeight="251663360" behindDoc="0" locked="0" layoutInCell="1" allowOverlap="1" wp14:anchorId="4EBEC27C" wp14:editId="157CC044">
+          <wp:anchor distT="0" distB="0" distL="114300" distR="114300" simplePos="0" relativeHeight="251663360" behindDoc="0" locked="0" layoutInCell="1" allowOverlap="1" wp14:anchorId="4EBEC27C" wp14:editId="01430F3A">
             <wp:simplePos x="0" y="0"/>
             <wp:positionH relativeFrom="margin">
               <wp:posOffset>-233045</wp:posOffset>
@@ -2532,18 +2592,36 @@
       </w:r>
     </w:p>
     <w:p>
-      <w:r>
-        <w:t>a =-0.1014438548332134 ± 0.06888069018707542</w:t>
+      <w:proofErr w:type="gramStart"/>
+      <w:r>
+        <w:t>a</w:t>
+      </w:r>
+      <w:proofErr w:type="gramEnd"/>
+      <w:r>
+        <w:t xml:space="preserve"> =-0.1014438548332134 ± 0.06888069018707542</w:t>
       </w:r>
     </w:p>
     <w:p>
-      <w:r>
-        <w:t>b =-0.008382788968864711 ± 0.00020123893448339321</w:t>
+      <w:proofErr w:type="gramStart"/>
+      <w:r>
+        <w:t>b</w:t>
+      </w:r>
+      <w:proofErr w:type="gramEnd"/>
+      <w:r>
+        <w:t xml:space="preserve"> =-0.008382788968864711 ± 0.00020123893448339321</w:t>
       </w:r>
     </w:p>
     <w:p>
       <w:r>
-        <w:t>Les incertitudes ont été estimées en fonction des variations observées lors d’une mesure. Nous avons en effet remarqué que les valeurs varient de 0.1 mT pour une même mesure, avec un intervalle de confiance a 95% on a donc ΔB=0.2mT. De même la mesure de la force étant précise à 0.1N avec le même intervalle de confiance on a ΔF=0.2N</w:t>
+        <w:t xml:space="preserve">Les incertitudes ont été estimées en fonction des variations observées lors d’une mesure. Nous avons en effet remarqué que les valeurs varient de 0.1 </w:t>
+      </w:r>
+      <w:proofErr w:type="spellStart"/>
+      <w:r>
+        <w:t>mT</w:t>
+      </w:r>
+      <w:proofErr w:type="spellEnd"/>
+      <w:r>
+        <w:t xml:space="preserve"> pour une même mesure, avec un intervalle de confiance a 95% on a donc ΔB=0.2mT. De même la mesure de la force étant précise à 0.1N avec le même intervalle de confiance on a ΔF=0.2N</w:t>
       </w:r>
     </w:p>
     <w:p>
@@ -2939,14 +3017,36 @@
         <w:rPr>
           <w:rFonts w:eastAsiaTheme="minorEastAsia"/>
         </w:rPr>
-        <w:t>En considérant les 2 bobines ayant pour nombre de spire 260 et de longueur </w:t>
-      </w:r>
-      <w:r>
-        <w:rPr>
-          <w:rFonts w:eastAsiaTheme="minorEastAsia"/>
-        </w:rPr>
-        <w:t xml:space="preserve"> l on</w:t>
-      </w:r>
+        <w:t xml:space="preserve">En considérant les 2 bobines ayant pour nombre de spire 260 et de </w:t>
+      </w:r>
+      <w:proofErr w:type="gramStart"/>
+      <w:r>
+        <w:rPr>
+          <w:rFonts w:eastAsiaTheme="minorEastAsia"/>
+        </w:rPr>
+        <w:t>longueur </w:t>
+      </w:r>
+      <w:r>
+        <w:rPr>
+          <w:rFonts w:eastAsiaTheme="minorEastAsia"/>
+        </w:rPr>
+        <w:t xml:space="preserve"> </w:t>
+      </w:r>
+      <w:proofErr w:type="spellStart"/>
+      <w:r>
+        <w:rPr>
+          <w:rFonts w:eastAsiaTheme="minorEastAsia"/>
+        </w:rPr>
+        <w:t>l</w:t>
+      </w:r>
+      <w:proofErr w:type="gramEnd"/>
+      <w:r>
+        <w:rPr>
+          <w:rFonts w:eastAsiaTheme="minorEastAsia"/>
+        </w:rPr>
+        <w:t xml:space="preserve"> on</w:t>
+      </w:r>
+      <w:proofErr w:type="spellEnd"/>
       <w:r>
         <w:rPr>
           <w:rFonts w:eastAsiaTheme="minorEastAsia"/>
@@ -3137,7 +3237,15 @@
               <w:spacing w:line="240" w:lineRule="auto"/>
             </w:pPr>
             <w:r>
-              <w:t>Champ magnétique mesurée (en mT)</w:t>
+              <w:t xml:space="preserve">Champ magnétique mesurée (en </w:t>
+            </w:r>
+            <w:proofErr w:type="spellStart"/>
+            <w:r>
+              <w:t>mT</w:t>
+            </w:r>
+            <w:proofErr w:type="spellEnd"/>
+            <w:r>
+              <w:t>)</w:t>
             </w:r>
           </w:p>
         </w:tc>
@@ -3166,6 +3274,9 @@
             <w:r>
               <w:t>-507</w:t>
             </w:r>
+            <w:r>
+              <w:t>.0</w:t>
+            </w:r>
           </w:p>
         </w:tc>
         <w:tc>
@@ -3193,6 +3304,9 @@
             <w:r>
               <w:t>-397</w:t>
             </w:r>
+            <w:r>
+              <w:t>.0</w:t>
+            </w:r>
           </w:p>
         </w:tc>
         <w:tc>
@@ -3220,6 +3334,9 @@
             <w:r>
               <w:t>-280</w:t>
             </w:r>
+            <w:r>
+              <w:t>.0</w:t>
+            </w:r>
           </w:p>
         </w:tc>
         <w:tc>
@@ -3247,6 +3364,9 @@
             <w:r>
               <w:t>-219</w:t>
             </w:r>
+            <w:r>
+              <w:t>.0</w:t>
+            </w:r>
           </w:p>
         </w:tc>
         <w:tc>
@@ -3274,6 +3394,9 @@
             <w:r>
               <w:t>-164</w:t>
             </w:r>
+            <w:r>
+              <w:t>.0</w:t>
+            </w:r>
           </w:p>
         </w:tc>
         <w:tc>
@@ -3301,6 +3424,9 @@
             <w:r>
               <w:t>-132</w:t>
             </w:r>
+            <w:r>
+              <w:t>.0</w:t>
+            </w:r>
           </w:p>
         </w:tc>
         <w:tc>
@@ -3328,6 +3454,9 @@
             <w:r>
               <w:t>176.3</w:t>
             </w:r>
+            <w:r>
+              <w:t>.0</w:t>
+            </w:r>
           </w:p>
         </w:tc>
         <w:tc>
@@ -3409,6 +3538,9 @@
             <w:r>
               <w:t>350</w:t>
             </w:r>
+            <w:r>
+              <w:t>.0</w:t>
+            </w:r>
           </w:p>
         </w:tc>
         <w:tc>
@@ -3436,6 +3568,9 @@
             <w:r>
               <w:t>469</w:t>
             </w:r>
+            <w:r>
+              <w:t>.0</w:t>
+            </w:r>
           </w:p>
         </w:tc>
         <w:tc>
@@ -3463,6 +3598,9 @@
             <w:r>
               <w:t>571</w:t>
             </w:r>
+            <w:r>
+              <w:t>.0</w:t>
+            </w:r>
           </w:p>
         </w:tc>
       </w:tr>
@@ -3493,7 +3631,15 @@
               <w:spacing w:line="240" w:lineRule="auto"/>
             </w:pPr>
             <w:r>
-              <w:t>Intervalle de confiance cette mesure (en mT)</w:t>
+              <w:t xml:space="preserve">Intervalle de confiance cette mesure (en </w:t>
+            </w:r>
+            <w:proofErr w:type="spellStart"/>
+            <w:r>
+              <w:t>mT</w:t>
+            </w:r>
+            <w:proofErr w:type="spellEnd"/>
+            <w:r>
+              <w:t>)</w:t>
             </w:r>
           </w:p>
         </w:tc>
@@ -3878,6 +4024,9 @@
             <w:r>
               <w:t>3.9</w:t>
             </w:r>
+            <w:r>
+              <w:t>0</w:t>
+            </w:r>
           </w:p>
         </w:tc>
         <w:tc>
@@ -4148,6 +4297,9 @@
             <w:r>
               <w:t>-3.6</w:t>
             </w:r>
+            <w:r>
+              <w:t>0</w:t>
+            </w:r>
           </w:p>
         </w:tc>
         <w:tc>
@@ -4175,6 +4327,9 @@
             <w:r>
               <w:t>-4.4</w:t>
             </w:r>
+            <w:r>
+              <w:t>0</w:t>
+            </w:r>
           </w:p>
         </w:tc>
       </w:tr>
@@ -4556,7 +4711,21 @@
         <w:rPr>
           <w:rFonts w:eastAsiaTheme="minorEastAsia"/>
         </w:rPr>
-        <w:t xml:space="preserve">Nos mesures expérimentales montrent bien une relation linéaire entre Btot et F, ce qui est normal car théoriquement, </w:t>
+        <w:t xml:space="preserve">Nos mesures expérimentales montrent bien une relation linéaire entre </w:t>
+      </w:r>
+      <w:proofErr w:type="spellStart"/>
+      <w:r>
+        <w:rPr>
+          <w:rFonts w:eastAsiaTheme="minorEastAsia"/>
+        </w:rPr>
+        <w:t>Btot</w:t>
+      </w:r>
+      <w:proofErr w:type="spellEnd"/>
+      <w:r>
+        <w:rPr>
+          <w:rFonts w:eastAsiaTheme="minorEastAsia"/>
+        </w:rPr>
+        <w:t xml:space="preserve"> et F, ce qui est normal car théoriquement, </w:t>
       </w:r>
       <w:r>
         <w:rPr>
@@ -4576,12 +4745,14 @@
         </w:rPr>
         <w:t>∗𝐼∗</w:t>
       </w:r>
+      <w:proofErr w:type="spellStart"/>
       <w:r>
         <w:rPr>
           <w:rFonts w:eastAsiaTheme="minorEastAsia"/>
         </w:rPr>
         <w:t>Btot</w:t>
       </w:r>
+      <w:proofErr w:type="spellEnd"/>
       <w:r>
         <w:rPr>
           <w:rFonts w:ascii="Cambria Math" w:eastAsiaTheme="minorEastAsia" w:hAnsi="Cambria Math" w:cs="Cambria Math"/>
@@ -4592,7 +4763,14 @@
         <w:rPr>
           <w:rFonts w:eastAsiaTheme="minorEastAsia"/>
         </w:rPr>
-        <w:t xml:space="preserve"> = A</w:t>
+        <w:t xml:space="preserve"> = </w:t>
+      </w:r>
+      <w:proofErr w:type="spellStart"/>
+      <w:r>
+        <w:rPr>
+          <w:rFonts w:eastAsiaTheme="minorEastAsia"/>
+        </w:rPr>
+        <w:t>A</w:t>
       </w:r>
       <w:r>
         <w:rPr>
@@ -4604,7 +4782,14 @@
         <w:rPr>
           <w:rFonts w:eastAsiaTheme="minorEastAsia"/>
         </w:rPr>
-        <w:t>Btot avec A une constante (coefficient directeur)</w:t>
+        <w:t>Btot</w:t>
+      </w:r>
+      <w:proofErr w:type="spellEnd"/>
+      <w:r>
+        <w:rPr>
+          <w:rFonts w:eastAsiaTheme="minorEastAsia"/>
+        </w:rPr>
+        <w:t xml:space="preserve"> avec A une constante (coefficient directeur)</w:t>
       </w:r>
     </w:p>
     <w:p>
@@ -4898,18 +5083,99 @@
           <w:u w:val="single"/>
         </w:rPr>
       </w:pPr>
-      <w:r>
-        <w:rPr>
-          <w:rFonts w:eastAsiaTheme="minorEastAsia"/>
-          <w:u w:val="single"/>
-        </w:rPr>
-        <w:t>Image 2 :</w:t>
-      </w:r>
     </w:p>
     <w:p>
       <w:pPr>
         <w:rPr>
           <w:rFonts w:eastAsiaTheme="minorEastAsia"/>
+          <w:u w:val="single"/>
+        </w:rPr>
+      </w:pPr>
+    </w:p>
+    <w:p>
+      <w:pPr>
+        <w:rPr>
+          <w:rFonts w:eastAsiaTheme="minorEastAsia"/>
+          <w:u w:val="single"/>
+        </w:rPr>
+      </w:pPr>
+    </w:p>
+    <w:p>
+      <w:pPr>
+        <w:rPr>
+          <w:rFonts w:eastAsiaTheme="minorEastAsia"/>
+          <w:u w:val="single"/>
+        </w:rPr>
+      </w:pPr>
+    </w:p>
+    <w:p>
+      <w:pPr>
+        <w:rPr>
+          <w:rFonts w:eastAsiaTheme="minorEastAsia"/>
+          <w:u w:val="single"/>
+        </w:rPr>
+      </w:pPr>
+    </w:p>
+    <w:p>
+      <w:pPr>
+        <w:rPr>
+          <w:rFonts w:eastAsiaTheme="minorEastAsia"/>
+          <w:u w:val="single"/>
+        </w:rPr>
+      </w:pPr>
+    </w:p>
+    <w:p>
+      <w:pPr>
+        <w:rPr>
+          <w:rFonts w:eastAsiaTheme="minorEastAsia"/>
+          <w:u w:val="single"/>
+        </w:rPr>
+      </w:pPr>
+    </w:p>
+    <w:p>
+      <w:pPr>
+        <w:rPr>
+          <w:rFonts w:eastAsiaTheme="minorEastAsia"/>
+          <w:u w:val="single"/>
+        </w:rPr>
+      </w:pPr>
+    </w:p>
+    <w:p>
+      <w:pPr>
+        <w:rPr>
+          <w:rFonts w:eastAsiaTheme="minorEastAsia"/>
+          <w:u w:val="single"/>
+        </w:rPr>
+      </w:pPr>
+    </w:p>
+    <w:p>
+      <w:pPr>
+        <w:rPr>
+          <w:rFonts w:eastAsiaTheme="minorEastAsia"/>
+          <w:u w:val="single"/>
+        </w:rPr>
+      </w:pPr>
+    </w:p>
+    <w:p>
+      <w:pPr>
+        <w:rPr>
+          <w:rFonts w:eastAsiaTheme="minorEastAsia"/>
+          <w:u w:val="single"/>
+        </w:rPr>
+      </w:pPr>
+      <w:r>
+        <w:rPr>
+          <w:rFonts w:eastAsiaTheme="minorEastAsia"/>
+          <w:u w:val="single"/>
+        </w:rPr>
+        <w:lastRenderedPageBreak/>
+        <w:t>Image 2 :</w:t>
+      </w:r>
+    </w:p>
+    <w:p>
+      <w:pPr>
+        <w:rPr>
+          <w:rFonts w:eastAsiaTheme="minorEastAsia"/>
         </w:rPr>
       </w:pPr>
       <w:r>
@@ -4917,7 +5183,86 @@
           <w:rFonts w:eastAsiaTheme="minorEastAsia"/>
           <w:noProof/>
         </w:rPr>
-        <w:lastRenderedPageBreak/>
+        <mc:AlternateContent>
+          <mc:Choice Requires="wps">
+            <w:drawing>
+              <wp:anchor distT="0" distB="0" distL="114300" distR="114300" simplePos="0" relativeHeight="251683840" behindDoc="0" locked="0" layoutInCell="1" allowOverlap="1" wp14:anchorId="1E5329F6" wp14:editId="3EA321B0">
+                <wp:simplePos x="0" y="0"/>
+                <wp:positionH relativeFrom="column">
+                  <wp:posOffset>1553845</wp:posOffset>
+                </wp:positionH>
+                <wp:positionV relativeFrom="paragraph">
+                  <wp:posOffset>943610</wp:posOffset>
+                </wp:positionV>
+                <wp:extent cx="1348740" cy="69850"/>
+                <wp:effectExtent l="38100" t="0" r="22860" b="82550"/>
+                <wp:wrapNone/>
+                <wp:docPr id="1429329753" name="Connecteur droit avec flèche 5"/>
+                <wp:cNvGraphicFramePr/>
+                <a:graphic xmlns:a="http://schemas.openxmlformats.org/drawingml/2006/main">
+                  <a:graphicData uri="http://schemas.microsoft.com/office/word/2010/wordprocessingShape">
+                    <wps:wsp>
+                      <wps:cNvCnPr/>
+                      <wps:spPr>
+                        <a:xfrm flipH="1">
+                          <a:off x="0" y="0"/>
+                          <a:ext cx="1348740" cy="69850"/>
+                        </a:xfrm>
+                        <a:prstGeom prst="straightConnector1">
+                          <a:avLst/>
+                        </a:prstGeom>
+                        <a:ln>
+                          <a:solidFill>
+                            <a:srgbClr val="C00000"/>
+                          </a:solidFill>
+                          <a:tailEnd type="triangle"/>
+                        </a:ln>
+                      </wps:spPr>
+                      <wps:style>
+                        <a:lnRef idx="1">
+                          <a:schemeClr val="dk1"/>
+                        </a:lnRef>
+                        <a:fillRef idx="0">
+                          <a:schemeClr val="dk1"/>
+                        </a:fillRef>
+                        <a:effectRef idx="0">
+                          <a:schemeClr val="dk1"/>
+                        </a:effectRef>
+                        <a:fontRef idx="minor">
+                          <a:schemeClr val="tx1"/>
+                        </a:fontRef>
+                      </wps:style>
+                      <wps:bodyPr/>
+                    </wps:wsp>
+                  </a:graphicData>
+                </a:graphic>
+                <wp14:sizeRelH relativeFrom="margin">
+                  <wp14:pctWidth>0</wp14:pctWidth>
+                </wp14:sizeRelH>
+                <wp14:sizeRelV relativeFrom="margin">
+                  <wp14:pctHeight>0</wp14:pctHeight>
+                </wp14:sizeRelV>
+              </wp:anchor>
+            </w:drawing>
+          </mc:Choice>
+          <mc:Fallback>
+            <w:pict>
+              <v:shapetype w14:anchorId="2B7018E8" id="_x0000_t32" coordsize="21600,21600" o:spt="32" o:oned="t" path="m,l21600,21600e" filled="f">
+                <v:path arrowok="t" fillok="f" o:connecttype="none"/>
+                <o:lock v:ext="edit" shapetype="t"/>
+              </v:shapetype>
+              <v:shape id="Connecteur droit avec flèche 5" o:spid="_x0000_s1026" type="#_x0000_t32" style="position:absolute;margin-left:122.35pt;margin-top:74.3pt;width:106.2pt;height:5.5pt;flip:x;z-index:251683840;visibility:visible;mso-wrap-style:square;mso-width-percent:0;mso-height-percent:0;mso-wrap-distance-left:9pt;mso-wrap-distance-top:0;mso-wrap-distance-right:9pt;mso-wrap-distance-bottom:0;mso-position-horizontal:absolute;mso-position-horizontal-relative:text;mso-position-vertical:absolute;mso-position-vertical-relative:text;mso-width-percent:0;mso-height-percent:0;mso-width-relative:margin;mso-height-relative:margin" o:gfxdata="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" strokecolor="#c00000" strokeweight=".5pt">
+                <v:stroke endarrow="block" joinstyle="miter"/>
+              </v:shape>
+            </w:pict>
+          </mc:Fallback>
+        </mc:AlternateContent>
+      </w:r>
+      <w:r>
+        <w:rPr>
+          <w:rFonts w:eastAsiaTheme="minorEastAsia"/>
+          <w:noProof/>
+        </w:rPr>
         <mc:AlternateContent>
           <mc:Choice Requires="wps">
             <w:drawing>
@@ -5255,7 +5600,7 @@
         <mc:AlternateContent>
           <mc:Choice Requires="wps">
             <w:drawing>
-              <wp:anchor distT="0" distB="0" distL="114300" distR="114300" simplePos="0" relativeHeight="251685888" behindDoc="0" locked="0" layoutInCell="1" allowOverlap="1" wp14:anchorId="5F56A3AB" wp14:editId="55EC9829">
+              <wp:anchor distT="0" distB="0" distL="114300" distR="114300" simplePos="0" relativeHeight="251685888" behindDoc="0" locked="0" layoutInCell="1" allowOverlap="1" wp14:anchorId="5F56A3AB" wp14:editId="4C83B2BE">
                 <wp:simplePos x="0" y="0"/>
                 <wp:positionH relativeFrom="column">
                   <wp:posOffset>2139950</wp:posOffset>
@@ -5313,83 +5658,7 @@
           </mc:Choice>
           <mc:Fallback>
             <w:pict>
-              <v:shape w14:anchorId="0A549F16" id="Connecteur droit avec flèche 12" o:spid="_x0000_s1026" type="#_x0000_t32" style="position:absolute;margin-left:168.5pt;margin-top:128.6pt;width:3.6pt;height:32.8pt;flip:x y;z-index:251685888;visibility:visible;mso-wrap-style:square;mso-width-percent:0;mso-height-percent:0;mso-wrap-distance-left:9pt;mso-wrap-distance-top:0;mso-wrap-distance-right:9pt;mso-wrap-distance-bottom:0;mso-position-horizontal:absolute;mso-position-horizontal-relative:text;mso-position-vertical:absolute;mso-position-vertical-relative:text;mso-width-percent:0;mso-height-percent:0;mso-width-relative:margin;mso-height-relative:margin" o:gfxdata="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" strokecolor="#156082 [3204]" strokeweight="1.5pt">
-                <v:stroke endarrow="block" joinstyle="miter"/>
-              </v:shape>
-            </w:pict>
-          </mc:Fallback>
-        </mc:AlternateContent>
-      </w:r>
-      <w:r>
-        <w:rPr>
-          <w:rFonts w:eastAsiaTheme="minorEastAsia"/>
-          <w:noProof/>
-        </w:rPr>
-        <mc:AlternateContent>
-          <mc:Choice Requires="wps">
-            <w:drawing>
-              <wp:anchor distT="0" distB="0" distL="114300" distR="114300" simplePos="0" relativeHeight="251683840" behindDoc="0" locked="0" layoutInCell="1" allowOverlap="1" wp14:anchorId="1E5329F6" wp14:editId="123FA6CB">
-                <wp:simplePos x="0" y="0"/>
-                <wp:positionH relativeFrom="column">
-                  <wp:posOffset>1828165</wp:posOffset>
-                </wp:positionH>
-                <wp:positionV relativeFrom="paragraph">
-                  <wp:posOffset>1309370</wp:posOffset>
-                </wp:positionV>
-                <wp:extent cx="1348740" cy="69850"/>
-                <wp:effectExtent l="38100" t="0" r="22860" b="82550"/>
-                <wp:wrapNone/>
-                <wp:docPr id="1429329753" name="Connecteur droit avec flèche 5"/>
-                <wp:cNvGraphicFramePr/>
-                <a:graphic xmlns:a="http://schemas.openxmlformats.org/drawingml/2006/main">
-                  <a:graphicData uri="http://schemas.microsoft.com/office/word/2010/wordprocessingShape">
-                    <wps:wsp>
-                      <wps:cNvCnPr/>
-                      <wps:spPr>
-                        <a:xfrm flipH="1">
-                          <a:off x="0" y="0"/>
-                          <a:ext cx="1348740" cy="69850"/>
-                        </a:xfrm>
-                        <a:prstGeom prst="straightConnector1">
-                          <a:avLst/>
-                        </a:prstGeom>
-                        <a:ln>
-                          <a:solidFill>
-                            <a:srgbClr val="C00000"/>
-                          </a:solidFill>
-                          <a:tailEnd type="triangle"/>
-                        </a:ln>
-                      </wps:spPr>
-                      <wps:style>
-                        <a:lnRef idx="1">
-                          <a:schemeClr val="dk1"/>
-                        </a:lnRef>
-                        <a:fillRef idx="0">
-                          <a:schemeClr val="dk1"/>
-                        </a:fillRef>
-                        <a:effectRef idx="0">
-                          <a:schemeClr val="dk1"/>
-                        </a:effectRef>
-                        <a:fontRef idx="minor">
-                          <a:schemeClr val="tx1"/>
-                        </a:fontRef>
-                      </wps:style>
-                      <wps:bodyPr/>
-                    </wps:wsp>
-                  </a:graphicData>
-                </a:graphic>
-                <wp14:sizeRelH relativeFrom="margin">
-                  <wp14:pctWidth>0</wp14:pctWidth>
-                </wp14:sizeRelH>
-                <wp14:sizeRelV relativeFrom="margin">
-                  <wp14:pctHeight>0</wp14:pctHeight>
-                </wp14:sizeRelV>
-              </wp:anchor>
-            </w:drawing>
-          </mc:Choice>
-          <mc:Fallback>
-            <w:pict>
-              <v:shape w14:anchorId="2FBED816" id="Connecteur droit avec flèche 5" o:spid="_x0000_s1026" type="#_x0000_t32" style="position:absolute;margin-left:143.95pt;margin-top:103.1pt;width:106.2pt;height:5.5pt;flip:x;z-index:251683840;visibility:visible;mso-wrap-style:square;mso-width-percent:0;mso-height-percent:0;mso-wrap-distance-left:9pt;mso-wrap-distance-top:0;mso-wrap-distance-right:9pt;mso-wrap-distance-bottom:0;mso-position-horizontal:absolute;mso-position-horizontal-relative:text;mso-position-vertical:absolute;mso-position-vertical-relative:text;mso-width-percent:0;mso-height-percent:0;mso-width-relative:margin;mso-height-relative:margin" o:gfxdata="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" strokecolor="#c00000" strokeweight=".5pt">
+              <v:shape w14:anchorId="3AC425C0" id="Connecteur droit avec flèche 12" o:spid="_x0000_s1026" type="#_x0000_t32" style="position:absolute;margin-left:168.5pt;margin-top:128.6pt;width:3.6pt;height:32.8pt;flip:x y;z-index:251685888;visibility:visible;mso-wrap-style:square;mso-width-percent:0;mso-height-percent:0;mso-wrap-distance-left:9pt;mso-wrap-distance-top:0;mso-wrap-distance-right:9pt;mso-wrap-distance-bottom:0;mso-position-horizontal:absolute;mso-position-horizontal-relative:text;mso-position-vertical:absolute;mso-position-vertical-relative:text;mso-width-percent:0;mso-height-percent:0;mso-width-relative:margin;mso-height-relative:margin" o:gfxdata="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" strokecolor="#156082 [3204]" strokeweight="1.5pt">
                 <v:stroke endarrow="block" joinstyle="miter"/>
               </v:shape>
             </w:pict>
@@ -5456,7 +5725,21 @@
         <w:rPr>
           <w:rFonts w:eastAsiaTheme="minorEastAsia"/>
         </w:rPr>
-        <w:t xml:space="preserve">Afin déterminer le sens de la force de Laplace, nous avons fixé le champ produit par les bobines (à 176,3 mT </w:t>
+        <w:t xml:space="preserve">Afin déterminer le sens de la force de Laplace, nous avons fixé le champ produit par les bobines (à 176,3 </w:t>
+      </w:r>
+      <w:proofErr w:type="spellStart"/>
+      <w:r>
+        <w:rPr>
+          <w:rFonts w:eastAsiaTheme="minorEastAsia"/>
+        </w:rPr>
+        <w:t>mT</w:t>
+      </w:r>
+      <w:proofErr w:type="spellEnd"/>
+      <w:r>
+        <w:rPr>
+          <w:rFonts w:eastAsiaTheme="minorEastAsia"/>
+        </w:rPr>
+        <w:t xml:space="preserve"> </w:t>
       </w:r>
       <w:r>
         <w:t>± 0,2mT</w:t>
@@ -5480,7 +5763,15 @@
         <w:t xml:space="preserve">1,000 A </w:t>
       </w:r>
       <w:r>
-        <w:t xml:space="preserve">± 0,002 A).  Nous mesurons une force de Laplace de 1 ,1N ±0,2 N (cf image </w:t>
+        <w:t>± 0,002 A).  Nous mesurons une force de Laplace de 1 ,1N ±0,2 N (</w:t>
+      </w:r>
+      <w:proofErr w:type="spellStart"/>
+      <w:r>
+        <w:t>cf</w:t>
+      </w:r>
+      <w:proofErr w:type="spellEnd"/>
+      <w:r>
+        <w:t xml:space="preserve"> image </w:t>
       </w:r>
       <w:r>
         <w:t>1)</w:t>
@@ -5496,8 +5787,13 @@
       <w:r>
         <w:t>imprimé (</w:t>
       </w:r>
-      <w:r>
-        <w:t>cf image 2 flèche rouge) afin de décaler légèrement le circuit imprimé selon la direction -</w:t>
+      <w:proofErr w:type="spellStart"/>
+      <w:r>
+        <w:t>cf</w:t>
+      </w:r>
+      <w:proofErr w:type="spellEnd"/>
+      <w:r>
+        <w:t xml:space="preserve"> image 2 flèche rouge) afin de décaler légèrement le circuit imprimé selon la direction -</w:t>
       </w:r>
       <m:oMath>
         <m:acc>
@@ -5926,18 +6222,6 @@
           <w:rFonts w:eastAsiaTheme="minorEastAsia"/>
         </w:rPr>
       </w:pPr>
-      <w:r>
-        <w:rPr>
-          <w:rFonts w:eastAsiaTheme="minorEastAsia"/>
-        </w:rPr>
-        <w:t>Q4</w:t>
-      </w:r>
-      <w:r>
-        <w:rPr>
-          <w:rFonts w:eastAsiaTheme="minorEastAsia"/>
-        </w:rPr>
-        <w:t>.</w:t>
-      </w:r>
     </w:p>
     <w:p>
       <w:pPr>
@@ -5945,6 +6229,54 @@
           <w:rFonts w:eastAsiaTheme="minorEastAsia"/>
         </w:rPr>
       </w:pPr>
+    </w:p>
+    <w:p>
+      <w:pPr>
+        <w:rPr>
+          <w:rFonts w:eastAsiaTheme="minorEastAsia"/>
+        </w:rPr>
+      </w:pPr>
+    </w:p>
+    <w:p>
+      <w:pPr>
+        <w:rPr>
+          <w:rFonts w:eastAsiaTheme="minorEastAsia"/>
+        </w:rPr>
+      </w:pPr>
+    </w:p>
+    <w:p>
+      <w:pPr>
+        <w:rPr>
+          <w:rFonts w:eastAsiaTheme="minorEastAsia"/>
+        </w:rPr>
+      </w:pPr>
+    </w:p>
+    <w:p>
+      <w:pPr>
+        <w:rPr>
+          <w:rFonts w:eastAsiaTheme="minorEastAsia"/>
+        </w:rPr>
+      </w:pPr>
+      <w:r>
+        <w:rPr>
+          <w:rFonts w:eastAsiaTheme="minorEastAsia"/>
+        </w:rPr>
+        <w:lastRenderedPageBreak/>
+        <w:t>Q4</w:t>
+      </w:r>
+      <w:r>
+        <w:rPr>
+          <w:rFonts w:eastAsiaTheme="minorEastAsia"/>
+        </w:rPr>
+        <w:t>.</w:t>
+      </w:r>
+    </w:p>
+    <w:p>
+      <w:pPr>
+        <w:rPr>
+          <w:rFonts w:eastAsiaTheme="minorEastAsia"/>
+        </w:rPr>
+      </w:pPr>
       <w:r>
         <w:rPr>
           <w:rFonts w:eastAsiaTheme="minorEastAsia"/>
@@ -6219,14 +6551,7 @@
         <w:rPr>
           <w:rFonts w:eastAsiaTheme="minorEastAsia"/>
         </w:rPr>
-        <w:t xml:space="preserve"> </w:t>
-      </w:r>
-      <w:r>
-        <w:rPr>
-          <w:rFonts w:eastAsiaTheme="minorEastAsia"/>
-        </w:rPr>
-        <w:lastRenderedPageBreak/>
-        <w:t xml:space="preserve">la </w:t>
+        <w:t xml:space="preserve"> la </w:t>
       </w:r>
       <w:r>
         <w:rPr>
@@ -6370,7 +6695,23 @@
                                 <w:sz w:val="20"/>
                                 <w:szCs w:val="20"/>
                               </w:rPr>
-                              <w:t>Intensité i en A</w:t>
+                              <w:t xml:space="preserve">Intensité </w:t>
+                            </w:r>
+                            <w:proofErr w:type="spellStart"/>
+                            <w:r>
+                              <w:rPr>
+                                <w:sz w:val="20"/>
+                                <w:szCs w:val="20"/>
+                              </w:rPr>
+                              <w:t>i</w:t>
+                            </w:r>
+                            <w:proofErr w:type="spellEnd"/>
+                            <w:r>
+                              <w:rPr>
+                                <w:sz w:val="20"/>
+                                <w:szCs w:val="20"/>
+                              </w:rPr>
+                              <w:t xml:space="preserve"> en A</w:t>
                             </w:r>
                           </w:p>
                         </w:txbxContent>
@@ -6408,7 +6749,23 @@
                           <w:sz w:val="20"/>
                           <w:szCs w:val="20"/>
                         </w:rPr>
-                        <w:t>Intensité i en A</w:t>
+                        <w:t xml:space="preserve">Intensité </w:t>
+                      </w:r>
+                      <w:proofErr w:type="spellStart"/>
+                      <w:r>
+                        <w:rPr>
+                          <w:sz w:val="20"/>
+                          <w:szCs w:val="20"/>
+                        </w:rPr>
+                        <w:t>i</w:t>
+                      </w:r>
+                      <w:proofErr w:type="spellEnd"/>
+                      <w:r>
+                        <w:rPr>
+                          <w:sz w:val="20"/>
+                          <w:szCs w:val="20"/>
+                        </w:rPr>
+                        <w:t xml:space="preserve"> en A</w:t>
                       </w:r>
                     </w:p>
                   </w:txbxContent>
@@ -6561,7 +6918,7 @@
           <w:noProof/>
         </w:rPr>
         <w:drawing>
-          <wp:inline distT="0" distB="0" distL="0" distR="0" wp14:anchorId="42D6DDE6" wp14:editId="6A533748">
+          <wp:inline distT="0" distB="0" distL="0" distR="0" wp14:anchorId="42D6DDE6" wp14:editId="207345A2">
             <wp:extent cx="5760720" cy="2827020"/>
             <wp:effectExtent l="0" t="0" r="0" b="0"/>
             <wp:docPr id="1403904411" name="Image 5" descr="Une image contenant texte, ligne, Tracé, diagramme&#10;&#10;Description générée automatiquement"/>
@@ -6629,11 +6986,19 @@
           <w:rFonts w:eastAsiaTheme="minorEastAsia"/>
         </w:rPr>
       </w:pPr>
-      <w:r>
-        <w:rPr>
-          <w:rFonts w:eastAsiaTheme="minorEastAsia"/>
-        </w:rPr>
-        <w:t>a =-0.256524418930155 ± 0.13102105798533292</w:t>
+      <w:proofErr w:type="gramStart"/>
+      <w:r>
+        <w:rPr>
+          <w:rFonts w:eastAsiaTheme="minorEastAsia"/>
+        </w:rPr>
+        <w:t>a</w:t>
+      </w:r>
+      <w:proofErr w:type="gramEnd"/>
+      <w:r>
+        <w:rPr>
+          <w:rFonts w:eastAsiaTheme="minorEastAsia"/>
+        </w:rPr>
+        <w:t xml:space="preserve"> =-0.256524418930155 ± 0.13102105798533292</w:t>
       </w:r>
     </w:p>
     <w:p>
@@ -6642,11 +7007,19 @@
           <w:rFonts w:eastAsiaTheme="minorEastAsia"/>
         </w:rPr>
       </w:pPr>
-      <w:r>
-        <w:rPr>
-          <w:rFonts w:eastAsiaTheme="minorEastAsia"/>
-        </w:rPr>
-        <w:t>b =1.2088268037581151 ± 0.20900672175346094</w:t>
+      <w:proofErr w:type="gramStart"/>
+      <w:r>
+        <w:rPr>
+          <w:rFonts w:eastAsiaTheme="minorEastAsia"/>
+        </w:rPr>
+        <w:t>b</w:t>
+      </w:r>
+      <w:proofErr w:type="gramEnd"/>
+      <w:r>
+        <w:rPr>
+          <w:rFonts w:eastAsiaTheme="minorEastAsia"/>
+        </w:rPr>
+        <w:t xml:space="preserve"> =1.2088268037581151 ± 0.20900672175346094</w:t>
       </w:r>
     </w:p>
     <w:tbl>
@@ -6733,6 +7106,9 @@
           <w:p>
             <w:r>
               <w:t>1</w:t>
+            </w:r>
+            <w:r>
+              <w:t>.0</w:t>
             </w:r>
           </w:p>
         </w:tc>

</xml_diff>